<commit_message>
Questionnaire and consent form updated
</commit_message>
<xml_diff>
--- a/User_Study_Documents/Sample-Demographic-Questionnaire.docx
+++ b/User_Study_Documents/Sample-Demographic-Questionnaire.docx
@@ -1,6 +1,6 @@
 
 <file path=word/document.xml><?xml version="1.0" encoding="utf-8"?>
-<w:document xmlns:wpc="http://schemas.microsoft.com/office/word/2010/wordprocessingCanvas" xmlns:cx="http://schemas.microsoft.com/office/drawing/2014/chartex" xmlns:cx1="http://schemas.microsoft.com/office/drawing/2015/9/8/chartex" xmlns:mc="http://schemas.openxmlformats.org/markup-compatibility/2006" xmlns:o="urn:schemas-microsoft-com:office:office" xmlns:r="http://schemas.openxmlformats.org/officeDocument/2006/relationships" xmlns:m="http://schemas.openxmlformats.org/officeDocument/2006/math" xmlns:v="urn:schemas-microsoft-com:vml" xmlns:wp14="http://schemas.microsoft.com/office/word/2010/wordprocessingDrawing" xmlns:wp="http://schemas.openxmlformats.org/drawingml/2006/wordprocessingDrawing" xmlns:w10="urn:schemas-microsoft-com:office:word" xmlns:w="http://schemas.openxmlformats.org/wordprocessingml/2006/main" xmlns:w14="http://schemas.microsoft.com/office/word/2010/wordml" xmlns:w15="http://schemas.microsoft.com/office/word/2012/wordml" xmlns:w16se="http://schemas.microsoft.com/office/word/2015/wordml/symex" xmlns:wpg="http://schemas.microsoft.com/office/word/2010/wordprocessingGroup" xmlns:wpi="http://schemas.microsoft.com/office/word/2010/wordprocessingInk" xmlns:wne="http://schemas.microsoft.com/office/word/2006/wordml" xmlns:wps="http://schemas.microsoft.com/office/word/2010/wordprocessingShape" mc:Ignorable="w14 w15 w16se wp14">
+<w:document xmlns:wpc="http://schemas.microsoft.com/office/word/2010/wordprocessingCanvas" xmlns:cx="http://schemas.microsoft.com/office/drawing/2014/chartex" xmlns:cx1="http://schemas.microsoft.com/office/drawing/2015/9/8/chartex" xmlns:cx2="http://schemas.microsoft.com/office/drawing/2015/10/21/chartex" xmlns:cx3="http://schemas.microsoft.com/office/drawing/2016/5/9/chartex" xmlns:cx4="http://schemas.microsoft.com/office/drawing/2016/5/10/chartex" xmlns:cx5="http://schemas.microsoft.com/office/drawing/2016/5/11/chartex" xmlns:cx6="http://schemas.microsoft.com/office/drawing/2016/5/12/chartex" xmlns:cx7="http://schemas.microsoft.com/office/drawing/2016/5/13/chartex" xmlns:cx8="http://schemas.microsoft.com/office/drawing/2016/5/14/chartex" xmlns:mc="http://schemas.openxmlformats.org/markup-compatibility/2006" xmlns:aink="http://schemas.microsoft.com/office/drawing/2016/ink" xmlns:am3d="http://schemas.microsoft.com/office/drawing/2017/model3d" xmlns:o="urn:schemas-microsoft-com:office:office" xmlns:r="http://schemas.openxmlformats.org/officeDocument/2006/relationships" xmlns:m="http://schemas.openxmlformats.org/officeDocument/2006/math" xmlns:v="urn:schemas-microsoft-com:vml" xmlns:wp14="http://schemas.microsoft.com/office/word/2010/wordprocessingDrawing" xmlns:wp="http://schemas.openxmlformats.org/drawingml/2006/wordprocessingDrawing" xmlns:w10="urn:schemas-microsoft-com:office:word" xmlns:w="http://schemas.openxmlformats.org/wordprocessingml/2006/main" xmlns:w14="http://schemas.microsoft.com/office/word/2010/wordml" xmlns:w15="http://schemas.microsoft.com/office/word/2012/wordml" xmlns:w16cid="http://schemas.microsoft.com/office/word/2016/wordml/cid" xmlns:w16se="http://schemas.microsoft.com/office/word/2015/wordml/symex" xmlns:wpg="http://schemas.microsoft.com/office/word/2010/wordprocessingGroup" xmlns:wpi="http://schemas.microsoft.com/office/word/2010/wordprocessingInk" xmlns:wne="http://schemas.microsoft.com/office/word/2006/wordml" xmlns:wps="http://schemas.microsoft.com/office/word/2010/wordprocessingShape" mc:Ignorable="w14 w15 w16se w16cid wp14">
   <w:body>
     <w:p>
       <w:pPr>
@@ -9,43 +9,154 @@
           <w:lang w:val="en-US"/>
         </w:rPr>
       </w:pPr>
+      <w:r>
+        <w:rPr>
+          <w:lang w:val="en-US"/>
+        </w:rPr>
+        <w:t>Demog</w:t>
+      </w:r>
+      <w:r>
+        <w:rPr>
+          <w:lang w:val="en-US"/>
+        </w:rPr>
+        <w:t xml:space="preserve">raphic questionnaire for Test </w:t>
+      </w:r>
+      <w:r>
+        <w:rPr>
+          <w:lang w:val="en-US"/>
+        </w:rPr>
+        <w:t>“friendly way of teaching Math”</w:t>
+      </w:r>
+    </w:p>
+    <w:p>
+      <w:pPr>
+        <w:rPr>
+          <w:lang w:val="en-US"/>
+        </w:rPr>
+      </w:pPr>
+    </w:p>
+    <w:p>
+      <w:pPr>
+        <w:rPr>
+          <w:lang w:val="en-US"/>
+        </w:rPr>
+      </w:pPr>
+      <w:r>
+        <w:rPr>
+          <w:lang w:val="en-US"/>
+        </w:rPr>
+        <w:t xml:space="preserve">Anonymous ID: </w:t>
+      </w:r>
+      <w:r>
+        <w:rPr>
+          <w:lang w:val="en-US"/>
+        </w:rPr>
+        <w:t xml:space="preserve">________________ </w:t>
+      </w:r>
+      <w:r>
+        <w:rPr>
+          <w:lang w:val="en-US"/>
+        </w:rPr>
+        <w:t>(chosen by the test person)</w:t>
+      </w:r>
+    </w:p>
+    <w:p>
+      <w:pPr>
+        <w:rPr>
+          <w:lang w:val="en-US"/>
+        </w:rPr>
+      </w:pPr>
+      <w:r>
+        <w:rPr>
+          <w:lang w:val="en-US"/>
+        </w:rPr>
+        <w:t xml:space="preserve">Age: </w:t>
+      </w:r>
+      <w:r>
+        <w:rPr>
+          <w:lang w:val="en-US"/>
+        </w:rPr>
+        <w:t>___</w:t>
+      </w:r>
+      <w:r>
+        <w:rPr>
+          <w:lang w:val="en-US"/>
+        </w:rPr>
+        <w:t xml:space="preserve"> years</w:t>
+      </w:r>
+    </w:p>
+    <w:p>
+      <w:pPr>
+        <w:rPr>
+          <w:lang w:val="en-US"/>
+        </w:rPr>
+      </w:pPr>
+      <w:r>
+        <w:rPr>
+          <w:lang w:val="en-US"/>
+        </w:rPr>
+        <w:t xml:space="preserve">Sex: </w:t>
+      </w:r>
+      <w:r>
+        <w:rPr>
+          <w:lang w:val="en-US"/>
+        </w:rPr>
+        <w:t>Female/Male</w:t>
+      </w:r>
+    </w:p>
+    <w:p>
+      <w:pPr>
+        <w:rPr>
+          <w:lang w:val="en-US"/>
+        </w:rPr>
+      </w:pPr>
+      <w:r>
+        <w:rPr>
+          <w:lang w:val="en-US"/>
+        </w:rPr>
+        <w:t>Are you color-blind</w:t>
+      </w:r>
+      <w:r>
+        <w:rPr>
+          <w:lang w:val="en-US"/>
+        </w:rPr>
+        <w:t xml:space="preserve">: </w:t>
+      </w:r>
+      <w:r>
+        <w:rPr>
+          <w:lang w:val="en-US"/>
+        </w:rPr>
+        <w:t>Yes/No</w:t>
+      </w:r>
+    </w:p>
+    <w:p>
+      <w:pPr>
+        <w:rPr>
+          <w:lang w:val="en-US"/>
+        </w:rPr>
+      </w:pPr>
+      <w:r>
+        <w:rPr>
+          <w:highlight w:val="yellow"/>
+          <w:lang w:val="en-US"/>
+        </w:rPr>
+        <w:br/>
+      </w:r>
+      <w:r>
+        <w:rPr>
+          <w:lang w:val="en-US"/>
+        </w:rPr>
+        <w:t>The selection of the dice is shown as a green border, while the dice themselves have a red border, which might be confusing to red-green color-blind people.</w:t>
+      </w:r>
+    </w:p>
+    <w:p>
+      <w:pPr>
+        <w:rPr>
+          <w:lang w:val="en-US"/>
+        </w:rPr>
+      </w:pPr>
       <w:bookmarkStart w:id="0" w:name="_GoBack"/>
       <w:bookmarkEnd w:id="0"/>
-      <w:r>
-        <w:rPr>
-          <w:lang w:val="en-US"/>
-        </w:rPr>
-        <w:t>Demog</w:t>
-      </w:r>
-      <w:r>
-        <w:rPr>
-          <w:lang w:val="en-US"/>
-        </w:rPr>
-        <w:t xml:space="preserve">raphic questionnaire for Test </w:t>
-      </w:r>
-      <w:r>
-        <w:rPr>
-          <w:highlight w:val="yellow"/>
-          <w:lang w:val="en-US"/>
-        </w:rPr>
-        <w:t>&lt;</w:t>
-      </w:r>
-      <w:proofErr w:type="spellStart"/>
-      <w:r>
-        <w:rPr>
-          <w:highlight w:val="yellow"/>
-          <w:lang w:val="en-US"/>
-        </w:rPr>
-        <w:t>testname</w:t>
-      </w:r>
-      <w:proofErr w:type="spellEnd"/>
-      <w:r>
-        <w:rPr>
-          <w:highlight w:val="yellow"/>
-          <w:lang w:val="en-US"/>
-        </w:rPr>
-        <w:t>&gt;</w:t>
-      </w:r>
     </w:p>
     <w:p>
       <w:pPr>
@@ -53,222 +164,16 @@
           <w:lang w:val="en-US"/>
         </w:rPr>
       </w:pPr>
-    </w:p>
-    <w:p>
-      <w:pPr>
-        <w:rPr>
-          <w:lang w:val="en-US"/>
-        </w:rPr>
-      </w:pPr>
-      <w:r>
-        <w:rPr>
-          <w:lang w:val="en-US"/>
-        </w:rPr>
-        <w:t>Anonymous ID: &lt;id&gt;</w:t>
-      </w:r>
-      <w:r>
-        <w:rPr>
-          <w:lang w:val="en-US"/>
-        </w:rPr>
-        <w:t xml:space="preserve">   (chosen by the test person)</w:t>
-      </w:r>
-    </w:p>
-    <w:p>
-      <w:pPr>
-        <w:rPr>
-          <w:lang w:val="en-US"/>
-        </w:rPr>
-      </w:pPr>
-      <w:r>
-        <w:rPr>
-          <w:lang w:val="en-US"/>
-        </w:rPr>
-        <w:t>Age: &lt;n&gt; years</w:t>
-      </w:r>
-    </w:p>
-    <w:p>
-      <w:pPr>
-        <w:rPr>
-          <w:lang w:val="en-US"/>
-        </w:rPr>
-      </w:pPr>
-      <w:r>
-        <w:rPr>
-          <w:lang w:val="en-US"/>
-        </w:rPr>
-        <w:t>Sex: &lt;f/m&gt;</w:t>
-      </w:r>
-    </w:p>
-    <w:p>
-      <w:pPr>
-        <w:rPr>
-          <w:lang w:val="en-US"/>
-        </w:rPr>
-      </w:pPr>
-    </w:p>
-    <w:p>
-      <w:pPr>
-        <w:rPr>
-          <w:lang w:val="en-US"/>
-        </w:rPr>
-      </w:pPr>
-      <w:r>
-        <w:rPr>
-          <w:highlight w:val="yellow"/>
-          <w:lang w:val="en-US"/>
-        </w:rPr>
-        <w:t>…depending on the particular UIs, we may ask questions such as:</w:t>
-      </w:r>
-    </w:p>
-    <w:p>
-      <w:pPr>
-        <w:pStyle w:val="Listenabsatz"/>
-        <w:numPr>
-          <w:ilvl w:val="0"/>
-          <w:numId w:val="2"/>
-        </w:numPr>
-        <w:rPr>
-          <w:highlight w:val="yellow"/>
-          <w:lang w:val="en-US"/>
-        </w:rPr>
-      </w:pPr>
-      <w:r>
-        <w:rPr>
-          <w:highlight w:val="yellow"/>
-          <w:lang w:val="en-US"/>
-        </w:rPr>
-        <w:t>Are you color-blind</w:t>
-      </w:r>
-      <w:r>
-        <w:rPr>
-          <w:highlight w:val="yellow"/>
-          <w:lang w:val="en-US"/>
-        </w:rPr>
-        <w:t>: &lt;y/n&gt;</w:t>
-      </w:r>
-      <w:r>
-        <w:rPr>
-          <w:highlight w:val="yellow"/>
-          <w:lang w:val="en-US"/>
-        </w:rPr>
-        <w:br/>
-        <w:t>if yes</w:t>
-      </w:r>
-      <w:r>
-        <w:rPr>
-          <w:highlight w:val="yellow"/>
-          <w:lang w:val="en-US"/>
-        </w:rPr>
-        <w:t>, list limitations.</w:t>
-      </w:r>
-    </w:p>
-    <w:p>
-      <w:pPr>
-        <w:pStyle w:val="Listenabsatz"/>
-        <w:numPr>
-          <w:ilvl w:val="0"/>
-          <w:numId w:val="2"/>
-        </w:numPr>
-        <w:rPr>
-          <w:highlight w:val="yellow"/>
-          <w:lang w:val="en-US"/>
-        </w:rPr>
-      </w:pPr>
-      <w:r>
-        <w:rPr>
-          <w:highlight w:val="yellow"/>
-          <w:lang w:val="en-US"/>
-        </w:rPr>
-        <w:t>Can you see in stereo mode: &lt;y/n&gt;</w:t>
-      </w:r>
-    </w:p>
-    <w:p>
-      <w:pPr>
-        <w:pStyle w:val="Listenabsatz"/>
-        <w:numPr>
-          <w:ilvl w:val="0"/>
-          <w:numId w:val="2"/>
-        </w:numPr>
-        <w:rPr>
-          <w:highlight w:val="yellow"/>
-          <w:lang w:val="en-US"/>
-        </w:rPr>
-      </w:pPr>
-      <w:r>
-        <w:rPr>
-          <w:highlight w:val="yellow"/>
-          <w:lang w:val="en-US"/>
-        </w:rPr>
-        <w:t>…Questions regarding motor skills</w:t>
-      </w:r>
-      <w:r>
-        <w:rPr>
-          <w:highlight w:val="yellow"/>
-          <w:lang w:val="en-US"/>
-        </w:rPr>
-        <w:t xml:space="preserve"> such </w:t>
-      </w:r>
-      <w:proofErr w:type="gramStart"/>
-      <w:r>
-        <w:rPr>
-          <w:highlight w:val="yellow"/>
-          <w:lang w:val="en-US"/>
-        </w:rPr>
-        <w:t>as:</w:t>
-      </w:r>
-      <w:proofErr w:type="gramEnd"/>
-      <w:r>
-        <w:rPr>
-          <w:highlight w:val="yellow"/>
-          <w:lang w:val="en-US"/>
-        </w:rPr>
-        <w:t xml:space="preserve"> are you right-handed &lt;y/n&gt;</w:t>
-      </w:r>
-      <w:r>
-        <w:rPr>
-          <w:highlight w:val="yellow"/>
-          <w:lang w:val="en-US"/>
-        </w:rPr>
-        <w:t>…</w:t>
-      </w:r>
-    </w:p>
-    <w:p>
-      <w:pPr>
-        <w:rPr>
-          <w:lang w:val="en-US"/>
-        </w:rPr>
-      </w:pPr>
-    </w:p>
-    <w:p>
-      <w:pPr>
-        <w:rPr>
-          <w:lang w:val="en-US"/>
-        </w:rPr>
-      </w:pPr>
-      <w:r>
-        <w:rPr>
-          <w:lang w:val="en-US"/>
-        </w:rPr>
-        <w:t xml:space="preserve">Please indicate your familiarity with technical devices on a scale from </w:t>
-      </w:r>
-      <w:proofErr w:type="gramStart"/>
-      <w:r>
-        <w:rPr>
-          <w:lang w:val="en-US"/>
-        </w:rPr>
-        <w:t>1</w:t>
-      </w:r>
-      <w:proofErr w:type="gramEnd"/>
-      <w:r>
-        <w:rPr>
-          <w:lang w:val="en-US"/>
-        </w:rPr>
-        <w:t xml:space="preserve"> to 5 (1 = very good, 2 = good, 3 = moderate, 4 = weak, 5 = none):</w:t>
+      <w:r>
+        <w:rPr>
+          <w:lang w:val="en-US"/>
+        </w:rPr>
+        <w:t>Please indicate your familiarity with technical devices on a scale from 1 to 5 (1 = very good, 2 = good, 3 = moderate, 4 = weak, 5 = none):</w:t>
       </w:r>
     </w:p>
     <w:tbl>
       <w:tblPr>
-        <w:tblStyle w:val="Tabellenraster"/>
+        <w:tblStyle w:val="TableGrid"/>
         <w:tblW w:w="0" w:type="auto"/>
         <w:tblLook w:val="04A0" w:firstRow="1" w:lastRow="0" w:firstColumn="1" w:lastColumn="0" w:noHBand="0" w:noVBand="1"/>
       </w:tblPr>
@@ -404,7 +309,7 @@
               <w:rPr>
                 <w:lang w:val="en-US"/>
               </w:rPr>
-              <w:t>Stereo displays</w:t>
+              <w:t>Tablet / iPad</w:t>
             </w:r>
           </w:p>
         </w:tc>
@@ -484,7 +389,7 @@
               <w:rPr>
                 <w:lang w:val="en-US"/>
               </w:rPr>
-              <w:t>Power wall</w:t>
+              <w:t>Smartphone</w:t>
             </w:r>
           </w:p>
         </w:tc>
@@ -564,476 +469,8 @@
               <w:rPr>
                 <w:lang w:val="en-US"/>
               </w:rPr>
-              <w:t>Tablet / iPad</w:t>
-            </w:r>
-          </w:p>
-        </w:tc>
-        <w:tc>
-          <w:tcPr>
-            <w:tcW w:w="567" w:type="dxa"/>
-          </w:tcPr>
-          <w:p>
-            <w:pPr>
-              <w:rPr>
-                <w:lang w:val="en-US"/>
-              </w:rPr>
-            </w:pPr>
-          </w:p>
-        </w:tc>
-        <w:tc>
-          <w:tcPr>
-            <w:tcW w:w="567" w:type="dxa"/>
-          </w:tcPr>
-          <w:p>
-            <w:pPr>
-              <w:rPr>
-                <w:lang w:val="en-US"/>
-              </w:rPr>
-            </w:pPr>
-          </w:p>
-        </w:tc>
-        <w:tc>
-          <w:tcPr>
-            <w:tcW w:w="567" w:type="dxa"/>
-          </w:tcPr>
-          <w:p>
-            <w:pPr>
-              <w:rPr>
-                <w:lang w:val="en-US"/>
-              </w:rPr>
-            </w:pPr>
-          </w:p>
-        </w:tc>
-        <w:tc>
-          <w:tcPr>
-            <w:tcW w:w="567" w:type="dxa"/>
-          </w:tcPr>
-          <w:p>
-            <w:pPr>
-              <w:rPr>
-                <w:lang w:val="en-US"/>
-              </w:rPr>
-            </w:pPr>
-          </w:p>
-        </w:tc>
-        <w:tc>
-          <w:tcPr>
-            <w:tcW w:w="562" w:type="dxa"/>
-          </w:tcPr>
-          <w:p>
-            <w:pPr>
-              <w:rPr>
-                <w:lang w:val="en-US"/>
-              </w:rPr>
-            </w:pPr>
-          </w:p>
-        </w:tc>
-      </w:tr>
-      <w:tr>
-        <w:tc>
-          <w:tcPr>
-            <w:tcW w:w="6232" w:type="dxa"/>
-          </w:tcPr>
-          <w:p>
-            <w:pPr>
-              <w:rPr>
-                <w:lang w:val="en-US"/>
-              </w:rPr>
-            </w:pPr>
-            <w:r>
-              <w:rPr>
-                <w:lang w:val="en-US"/>
-              </w:rPr>
-              <w:t>Smartphone</w:t>
-            </w:r>
-          </w:p>
-        </w:tc>
-        <w:tc>
-          <w:tcPr>
-            <w:tcW w:w="567" w:type="dxa"/>
-          </w:tcPr>
-          <w:p>
-            <w:pPr>
-              <w:rPr>
-                <w:lang w:val="en-US"/>
-              </w:rPr>
-            </w:pPr>
-          </w:p>
-        </w:tc>
-        <w:tc>
-          <w:tcPr>
-            <w:tcW w:w="567" w:type="dxa"/>
-          </w:tcPr>
-          <w:p>
-            <w:pPr>
-              <w:rPr>
-                <w:lang w:val="en-US"/>
-              </w:rPr>
-            </w:pPr>
-          </w:p>
-        </w:tc>
-        <w:tc>
-          <w:tcPr>
-            <w:tcW w:w="567" w:type="dxa"/>
-          </w:tcPr>
-          <w:p>
-            <w:pPr>
-              <w:rPr>
-                <w:lang w:val="en-US"/>
-              </w:rPr>
-            </w:pPr>
-          </w:p>
-        </w:tc>
-        <w:tc>
-          <w:tcPr>
-            <w:tcW w:w="567" w:type="dxa"/>
-          </w:tcPr>
-          <w:p>
-            <w:pPr>
-              <w:rPr>
-                <w:lang w:val="en-US"/>
-              </w:rPr>
-            </w:pPr>
-          </w:p>
-        </w:tc>
-        <w:tc>
-          <w:tcPr>
-            <w:tcW w:w="562" w:type="dxa"/>
-          </w:tcPr>
-          <w:p>
-            <w:pPr>
-              <w:rPr>
-                <w:lang w:val="en-US"/>
-              </w:rPr>
-            </w:pPr>
-          </w:p>
-        </w:tc>
-      </w:tr>
-      <w:tr>
-        <w:tc>
-          <w:tcPr>
-            <w:tcW w:w="6232" w:type="dxa"/>
-          </w:tcPr>
-          <w:p>
-            <w:pPr>
-              <w:rPr>
-                <w:lang w:val="en-US"/>
-              </w:rPr>
-            </w:pPr>
-            <w:r>
-              <w:rPr>
-                <w:lang w:val="en-US"/>
-              </w:rPr>
-              <w:t>Head-mounted display</w:t>
-            </w:r>
-          </w:p>
-        </w:tc>
-        <w:tc>
-          <w:tcPr>
-            <w:tcW w:w="567" w:type="dxa"/>
-          </w:tcPr>
-          <w:p>
-            <w:pPr>
-              <w:rPr>
-                <w:lang w:val="en-US"/>
-              </w:rPr>
-            </w:pPr>
-          </w:p>
-        </w:tc>
-        <w:tc>
-          <w:tcPr>
-            <w:tcW w:w="567" w:type="dxa"/>
-          </w:tcPr>
-          <w:p>
-            <w:pPr>
-              <w:rPr>
-                <w:lang w:val="en-US"/>
-              </w:rPr>
-            </w:pPr>
-          </w:p>
-        </w:tc>
-        <w:tc>
-          <w:tcPr>
-            <w:tcW w:w="567" w:type="dxa"/>
-          </w:tcPr>
-          <w:p>
-            <w:pPr>
-              <w:rPr>
-                <w:lang w:val="en-US"/>
-              </w:rPr>
-            </w:pPr>
-          </w:p>
-        </w:tc>
-        <w:tc>
-          <w:tcPr>
-            <w:tcW w:w="567" w:type="dxa"/>
-          </w:tcPr>
-          <w:p>
-            <w:pPr>
-              <w:rPr>
-                <w:lang w:val="en-US"/>
-              </w:rPr>
-            </w:pPr>
-          </w:p>
-        </w:tc>
-        <w:tc>
-          <w:tcPr>
-            <w:tcW w:w="562" w:type="dxa"/>
-          </w:tcPr>
-          <w:p>
-            <w:pPr>
-              <w:rPr>
-                <w:lang w:val="en-US"/>
-              </w:rPr>
-            </w:pPr>
-          </w:p>
-        </w:tc>
-      </w:tr>
-      <w:tr>
-        <w:tc>
-          <w:tcPr>
-            <w:tcW w:w="6232" w:type="dxa"/>
-          </w:tcPr>
-          <w:p>
-            <w:pPr>
-              <w:rPr>
-                <w:lang w:val="en-US"/>
-              </w:rPr>
-            </w:pPr>
-            <w:r>
-              <w:rPr>
-                <w:lang w:val="en-US"/>
-              </w:rPr>
-              <w:t>Microsoft Kinect</w:t>
-            </w:r>
-          </w:p>
-        </w:tc>
-        <w:tc>
-          <w:tcPr>
-            <w:tcW w:w="567" w:type="dxa"/>
-          </w:tcPr>
-          <w:p>
-            <w:pPr>
-              <w:rPr>
-                <w:lang w:val="en-US"/>
-              </w:rPr>
-            </w:pPr>
-          </w:p>
-        </w:tc>
-        <w:tc>
-          <w:tcPr>
-            <w:tcW w:w="567" w:type="dxa"/>
-          </w:tcPr>
-          <w:p>
-            <w:pPr>
-              <w:rPr>
-                <w:lang w:val="en-US"/>
-              </w:rPr>
-            </w:pPr>
-          </w:p>
-        </w:tc>
-        <w:tc>
-          <w:tcPr>
-            <w:tcW w:w="567" w:type="dxa"/>
-          </w:tcPr>
-          <w:p>
-            <w:pPr>
-              <w:rPr>
-                <w:lang w:val="en-US"/>
-              </w:rPr>
-            </w:pPr>
-          </w:p>
-        </w:tc>
-        <w:tc>
-          <w:tcPr>
-            <w:tcW w:w="567" w:type="dxa"/>
-          </w:tcPr>
-          <w:p>
-            <w:pPr>
-              <w:rPr>
-                <w:lang w:val="en-US"/>
-              </w:rPr>
-            </w:pPr>
-          </w:p>
-        </w:tc>
-        <w:tc>
-          <w:tcPr>
-            <w:tcW w:w="562" w:type="dxa"/>
-          </w:tcPr>
-          <w:p>
-            <w:pPr>
-              <w:rPr>
-                <w:lang w:val="en-US"/>
-              </w:rPr>
-            </w:pPr>
-          </w:p>
-        </w:tc>
-      </w:tr>
-      <w:tr>
-        <w:tc>
-          <w:tcPr>
-            <w:tcW w:w="6232" w:type="dxa"/>
-          </w:tcPr>
-          <w:p>
-            <w:pPr>
-              <w:rPr>
-                <w:lang w:val="en-US"/>
-              </w:rPr>
-            </w:pPr>
-            <w:r>
-              <w:rPr>
-                <w:lang w:val="en-US"/>
-              </w:rPr>
               <w:t>Nintendo Wii</w:t>
             </w:r>
-          </w:p>
-        </w:tc>
-        <w:tc>
-          <w:tcPr>
-            <w:tcW w:w="567" w:type="dxa"/>
-          </w:tcPr>
-          <w:p>
-            <w:pPr>
-              <w:rPr>
-                <w:lang w:val="en-US"/>
-              </w:rPr>
-            </w:pPr>
-          </w:p>
-        </w:tc>
-        <w:tc>
-          <w:tcPr>
-            <w:tcW w:w="567" w:type="dxa"/>
-          </w:tcPr>
-          <w:p>
-            <w:pPr>
-              <w:rPr>
-                <w:lang w:val="en-US"/>
-              </w:rPr>
-            </w:pPr>
-          </w:p>
-        </w:tc>
-        <w:tc>
-          <w:tcPr>
-            <w:tcW w:w="567" w:type="dxa"/>
-          </w:tcPr>
-          <w:p>
-            <w:pPr>
-              <w:rPr>
-                <w:lang w:val="en-US"/>
-              </w:rPr>
-            </w:pPr>
-          </w:p>
-        </w:tc>
-        <w:tc>
-          <w:tcPr>
-            <w:tcW w:w="567" w:type="dxa"/>
-          </w:tcPr>
-          <w:p>
-            <w:pPr>
-              <w:rPr>
-                <w:lang w:val="en-US"/>
-              </w:rPr>
-            </w:pPr>
-          </w:p>
-        </w:tc>
-        <w:tc>
-          <w:tcPr>
-            <w:tcW w:w="562" w:type="dxa"/>
-          </w:tcPr>
-          <w:p>
-            <w:pPr>
-              <w:rPr>
-                <w:lang w:val="en-US"/>
-              </w:rPr>
-            </w:pPr>
-          </w:p>
-        </w:tc>
-      </w:tr>
-      <w:tr>
-        <w:tc>
-          <w:tcPr>
-            <w:tcW w:w="6232" w:type="dxa"/>
-          </w:tcPr>
-          <w:p>
-            <w:pPr>
-              <w:rPr>
-                <w:lang w:val="en-US"/>
-              </w:rPr>
-            </w:pPr>
-          </w:p>
-        </w:tc>
-        <w:tc>
-          <w:tcPr>
-            <w:tcW w:w="567" w:type="dxa"/>
-          </w:tcPr>
-          <w:p>
-            <w:pPr>
-              <w:rPr>
-                <w:lang w:val="en-US"/>
-              </w:rPr>
-            </w:pPr>
-          </w:p>
-        </w:tc>
-        <w:tc>
-          <w:tcPr>
-            <w:tcW w:w="567" w:type="dxa"/>
-          </w:tcPr>
-          <w:p>
-            <w:pPr>
-              <w:rPr>
-                <w:lang w:val="en-US"/>
-              </w:rPr>
-            </w:pPr>
-          </w:p>
-        </w:tc>
-        <w:tc>
-          <w:tcPr>
-            <w:tcW w:w="567" w:type="dxa"/>
-          </w:tcPr>
-          <w:p>
-            <w:pPr>
-              <w:rPr>
-                <w:lang w:val="en-US"/>
-              </w:rPr>
-            </w:pPr>
-          </w:p>
-        </w:tc>
-        <w:tc>
-          <w:tcPr>
-            <w:tcW w:w="567" w:type="dxa"/>
-          </w:tcPr>
-          <w:p>
-            <w:pPr>
-              <w:rPr>
-                <w:lang w:val="en-US"/>
-              </w:rPr>
-            </w:pPr>
-          </w:p>
-        </w:tc>
-        <w:tc>
-          <w:tcPr>
-            <w:tcW w:w="562" w:type="dxa"/>
-          </w:tcPr>
-          <w:p>
-            <w:pPr>
-              <w:rPr>
-                <w:lang w:val="en-US"/>
-              </w:rPr>
-            </w:pPr>
-          </w:p>
-        </w:tc>
-      </w:tr>
-      <w:tr>
-        <w:tc>
-          <w:tcPr>
-            <w:tcW w:w="6232" w:type="dxa"/>
-          </w:tcPr>
-          <w:p>
-            <w:pPr>
-              <w:rPr>
-                <w:lang w:val="en-US"/>
-              </w:rPr>
-            </w:pPr>
           </w:p>
         </w:tc>
         <w:tc>
@@ -1104,64 +541,6 @@
           <w:lang w:val="en-US"/>
         </w:rPr>
       </w:pPr>
-      <w:r>
-        <w:rPr>
-          <w:highlight w:val="yellow"/>
-          <w:lang w:val="en-US"/>
-        </w:rPr>
-        <w:t>…</w:t>
-      </w:r>
-      <w:r>
-        <w:rPr>
-          <w:highlight w:val="yellow"/>
-          <w:lang w:val="en-US"/>
-        </w:rPr>
-        <w:t>only devices that are relevant for</w:t>
-      </w:r>
-      <w:r>
-        <w:rPr>
-          <w:highlight w:val="yellow"/>
-          <w:lang w:val="en-US"/>
-        </w:rPr>
-        <w:t xml:space="preserve"> the current UIs </w:t>
-      </w:r>
-      <w:proofErr w:type="gramStart"/>
-      <w:r>
-        <w:rPr>
-          <w:highlight w:val="yellow"/>
-          <w:lang w:val="en-US"/>
-        </w:rPr>
-        <w:t>will be listed</w:t>
-      </w:r>
-      <w:proofErr w:type="gramEnd"/>
-      <w:r>
-        <w:rPr>
-          <w:highlight w:val="yellow"/>
-          <w:lang w:val="en-US"/>
-        </w:rPr>
-        <w:t>…</w:t>
-      </w:r>
-    </w:p>
-    <w:p>
-      <w:pPr>
-        <w:rPr>
-          <w:lang w:val="en-US"/>
-        </w:rPr>
-      </w:pPr>
-    </w:p>
-    <w:p>
-      <w:pPr>
-        <w:rPr>
-          <w:lang w:val="en-US"/>
-        </w:rPr>
-      </w:pPr>
-      <w:r>
-        <w:rPr>
-          <w:highlight w:val="yellow"/>
-          <w:lang w:val="en-US"/>
-        </w:rPr>
-        <w:t>…Depending on the test scenario, we may ask questions related to the test person’s familiarity with concepts of neuro robotics…</w:t>
-      </w:r>
     </w:p>
     <w:sectPr>
       <w:pgSz w:w="11906" w:h="16838"/>
@@ -1174,7 +553,7 @@
 </file>
 
 <file path=word/numbering.xml><?xml version="1.0" encoding="utf-8"?>
-<w:numbering xmlns:wpc="http://schemas.microsoft.com/office/word/2010/wordprocessingCanvas" xmlns:cx="http://schemas.microsoft.com/office/drawing/2014/chartex" xmlns:cx1="http://schemas.microsoft.com/office/drawing/2015/9/8/chartex" xmlns:mc="http://schemas.openxmlformats.org/markup-compatibility/2006" xmlns:o="urn:schemas-microsoft-com:office:office" xmlns:r="http://schemas.openxmlformats.org/officeDocument/2006/relationships" xmlns:m="http://schemas.openxmlformats.org/officeDocument/2006/math" xmlns:v="urn:schemas-microsoft-com:vml" xmlns:wp14="http://schemas.microsoft.com/office/word/2010/wordprocessingDrawing" xmlns:wp="http://schemas.openxmlformats.org/drawingml/2006/wordprocessingDrawing" xmlns:w10="urn:schemas-microsoft-com:office:word" xmlns:w="http://schemas.openxmlformats.org/wordprocessingml/2006/main" xmlns:w14="http://schemas.microsoft.com/office/word/2010/wordml" xmlns:w15="http://schemas.microsoft.com/office/word/2012/wordml" xmlns:w16se="http://schemas.microsoft.com/office/word/2015/wordml/symex" xmlns:wpg="http://schemas.microsoft.com/office/word/2010/wordprocessingGroup" xmlns:wpi="http://schemas.microsoft.com/office/word/2010/wordprocessingInk" xmlns:wne="http://schemas.microsoft.com/office/word/2006/wordml" xmlns:wps="http://schemas.microsoft.com/office/word/2010/wordprocessingShape" mc:Ignorable="w14 w15 w16se wp14">
+<w:numbering xmlns:wpc="http://schemas.microsoft.com/office/word/2010/wordprocessingCanvas" xmlns:cx="http://schemas.microsoft.com/office/drawing/2014/chartex" xmlns:cx1="http://schemas.microsoft.com/office/drawing/2015/9/8/chartex" xmlns:cx2="http://schemas.microsoft.com/office/drawing/2015/10/21/chartex" xmlns:cx3="http://schemas.microsoft.com/office/drawing/2016/5/9/chartex" xmlns:cx4="http://schemas.microsoft.com/office/drawing/2016/5/10/chartex" xmlns:cx5="http://schemas.microsoft.com/office/drawing/2016/5/11/chartex" xmlns:cx6="http://schemas.microsoft.com/office/drawing/2016/5/12/chartex" xmlns:cx7="http://schemas.microsoft.com/office/drawing/2016/5/13/chartex" xmlns:cx8="http://schemas.microsoft.com/office/drawing/2016/5/14/chartex" xmlns:mc="http://schemas.openxmlformats.org/markup-compatibility/2006" xmlns:aink="http://schemas.microsoft.com/office/drawing/2016/ink" xmlns:am3d="http://schemas.microsoft.com/office/drawing/2017/model3d" xmlns:o="urn:schemas-microsoft-com:office:office" xmlns:r="http://schemas.openxmlformats.org/officeDocument/2006/relationships" xmlns:m="http://schemas.openxmlformats.org/officeDocument/2006/math" xmlns:v="urn:schemas-microsoft-com:vml" xmlns:wp14="http://schemas.microsoft.com/office/word/2010/wordprocessingDrawing" xmlns:wp="http://schemas.openxmlformats.org/drawingml/2006/wordprocessingDrawing" xmlns:w10="urn:schemas-microsoft-com:office:word" xmlns:w="http://schemas.openxmlformats.org/wordprocessingml/2006/main" xmlns:w14="http://schemas.microsoft.com/office/word/2010/wordml" xmlns:w15="http://schemas.microsoft.com/office/word/2012/wordml" xmlns:w16cid="http://schemas.microsoft.com/office/word/2016/wordml/cid" xmlns:w16se="http://schemas.microsoft.com/office/word/2015/wordml/symex" xmlns:wpg="http://schemas.microsoft.com/office/word/2010/wordprocessingGroup" xmlns:wpi="http://schemas.microsoft.com/office/word/2010/wordprocessingInk" xmlns:wne="http://schemas.microsoft.com/office/word/2006/wordml" xmlns:wps="http://schemas.microsoft.com/office/word/2010/wordprocessingShape" mc:Ignorable="w14 w15 w16se w16cid wp14">
   <w:abstractNum w:abstractNumId="0" w15:restartNumberingAfterBreak="0">
     <w:nsid w:val="252940FF"/>
     <w:multiLevelType w:val="hybridMultilevel"/>
@@ -1411,7 +790,7 @@
 </file>
 
 <file path=word/styles.xml><?xml version="1.0" encoding="utf-8"?>
-<w:styles xmlns:mc="http://schemas.openxmlformats.org/markup-compatibility/2006" xmlns:r="http://schemas.openxmlformats.org/officeDocument/2006/relationships" xmlns:w="http://schemas.openxmlformats.org/wordprocessingml/2006/main" xmlns:w14="http://schemas.microsoft.com/office/word/2010/wordml" xmlns:w15="http://schemas.microsoft.com/office/word/2012/wordml" xmlns:w16se="http://schemas.microsoft.com/office/word/2015/wordml/symex" mc:Ignorable="w14 w15 w16se">
+<w:styles xmlns:mc="http://schemas.openxmlformats.org/markup-compatibility/2006" xmlns:r="http://schemas.openxmlformats.org/officeDocument/2006/relationships" xmlns:w="http://schemas.openxmlformats.org/wordprocessingml/2006/main" xmlns:w14="http://schemas.microsoft.com/office/word/2010/wordml" xmlns:w15="http://schemas.microsoft.com/office/word/2012/wordml" xmlns:w16cid="http://schemas.microsoft.com/office/word/2016/wordml/cid" xmlns:w16se="http://schemas.microsoft.com/office/word/2015/wordml/symex" mc:Ignorable="w14 w15 w16se w16cid">
   <w:docDefaults>
     <w:rPrDefault>
       <w:rPr>
@@ -1427,7 +806,7 @@
       </w:pPr>
     </w:pPrDefault>
   </w:docDefaults>
-  <w:latentStyles w:defLockedState="0" w:defUIPriority="99" w:defSemiHidden="0" w:defUnhideWhenUsed="0" w:defQFormat="0" w:count="371">
+  <w:latentStyles w:defLockedState="0" w:defUIPriority="99" w:defSemiHidden="0" w:defUnhideWhenUsed="0" w:defQFormat="0" w:count="375">
     <w:lsdException w:name="Normal" w:uiPriority="0" w:qFormat="1"/>
     <w:lsdException w:name="heading 1" w:uiPriority="0" w:qFormat="1"/>
     <w:lsdException w:name="heading 2" w:semiHidden="1" w:uiPriority="9" w:unhideWhenUsed="1" w:qFormat="1"/>
@@ -1533,7 +912,6 @@
     <w:lsdException w:name="HTML Sample" w:semiHidden="1" w:unhideWhenUsed="1"/>
     <w:lsdException w:name="HTML Typewriter" w:semiHidden="1" w:unhideWhenUsed="1"/>
     <w:lsdException w:name="HTML Variable" w:semiHidden="1" w:unhideWhenUsed="1"/>
-    <w:lsdException w:name="Normal Table" w:semiHidden="1" w:unhideWhenUsed="1"/>
     <w:lsdException w:name="annotation subject" w:semiHidden="1" w:unhideWhenUsed="1"/>
     <w:lsdException w:name="No List" w:semiHidden="1" w:unhideWhenUsed="1"/>
     <w:lsdException w:name="Outline List 1" w:semiHidden="1" w:unhideWhenUsed="1"/>
@@ -1577,10 +955,8 @@
     <w:lsdException w:name="Table Elegant" w:semiHidden="1" w:unhideWhenUsed="1"/>
     <w:lsdException w:name="Table Professional" w:semiHidden="1" w:unhideWhenUsed="1"/>
     <w:lsdException w:name="Table Subtle 1" w:semiHidden="1" w:unhideWhenUsed="1"/>
-    <w:lsdException w:name="Table Subtle 2" w:semiHidden="1" w:unhideWhenUsed="1"/>
     <w:lsdException w:name="Table Web 1" w:semiHidden="1" w:unhideWhenUsed="1"/>
     <w:lsdException w:name="Table Web 2" w:semiHidden="1" w:unhideWhenUsed="1"/>
-    <w:lsdException w:name="Table Web 3" w:semiHidden="1" w:unhideWhenUsed="1"/>
     <w:lsdException w:name="Balloon Text" w:semiHidden="1" w:unhideWhenUsed="1"/>
     <w:lsdException w:name="Table Grid" w:uiPriority="39"/>
     <w:lsdException w:name="Table Theme" w:semiHidden="1" w:unhideWhenUsed="1"/>
@@ -1799,16 +1175,20 @@
     <w:lsdException w:name="List Table 5 Dark Accent 6" w:uiPriority="50"/>
     <w:lsdException w:name="List Table 6 Colorful Accent 6" w:uiPriority="51"/>
     <w:lsdException w:name="List Table 7 Colorful Accent 6" w:uiPriority="52"/>
+    <w:lsdException w:name="Mention" w:semiHidden="1" w:unhideWhenUsed="1"/>
+    <w:lsdException w:name="Smart Hyperlink" w:semiHidden="1" w:unhideWhenUsed="1"/>
+    <w:lsdException w:name="Hashtag" w:semiHidden="1" w:unhideWhenUsed="1"/>
+    <w:lsdException w:name="Unresolved Mention" w:semiHidden="1" w:unhideWhenUsed="1"/>
   </w:latentStyles>
-  <w:style w:type="paragraph" w:default="1" w:styleId="Standard">
+  <w:style w:type="paragraph" w:default="1" w:styleId="Normal">
     <w:name w:val="Normal"/>
     <w:qFormat/>
   </w:style>
-  <w:style w:type="paragraph" w:styleId="berschrift1">
+  <w:style w:type="paragraph" w:styleId="Heading1">
     <w:name w:val="heading 1"/>
-    <w:basedOn w:val="Standard"/>
-    <w:next w:val="Standard"/>
-    <w:link w:val="berschrift1Zchn"/>
+    <w:basedOn w:val="Normal"/>
+    <w:next w:val="Normal"/>
+    <w:link w:val="Heading1Char"/>
     <w:qFormat/>
     <w:rsid w:val="005E39F8"/>
     <w:pPr>
@@ -1826,11 +1206,11 @@
       <w:lang w:val="en-AU" w:eastAsia="en-GB"/>
     </w:rPr>
   </w:style>
-  <w:style w:type="paragraph" w:styleId="berschrift3">
+  <w:style w:type="paragraph" w:styleId="Heading3">
     <w:name w:val="heading 3"/>
-    <w:basedOn w:val="Standard"/>
-    <w:next w:val="Standard"/>
-    <w:link w:val="berschrift3Zchn"/>
+    <w:basedOn w:val="Normal"/>
+    <w:next w:val="Normal"/>
+    <w:link w:val="Heading3Char"/>
     <w:qFormat/>
     <w:rsid w:val="005E39F8"/>
     <w:pPr>
@@ -1847,13 +1227,13 @@
       <w:lang w:val="en-AU" w:eastAsia="en-GB"/>
     </w:rPr>
   </w:style>
-  <w:style w:type="character" w:default="1" w:styleId="Absatz-Standardschriftart">
+  <w:style w:type="character" w:default="1" w:styleId="DefaultParagraphFont">
     <w:name w:val="Default Paragraph Font"/>
     <w:uiPriority w:val="1"/>
     <w:semiHidden/>
     <w:unhideWhenUsed/>
   </w:style>
-  <w:style w:type="table" w:default="1" w:styleId="NormaleTabelle">
+  <w:style w:type="table" w:default="1" w:styleId="TableNormal">
     <w:name w:val="Normal Table"/>
     <w:uiPriority w:val="99"/>
     <w:semiHidden/>
@@ -1868,15 +1248,15 @@
       </w:tblCellMar>
     </w:tblPr>
   </w:style>
-  <w:style w:type="numbering" w:default="1" w:styleId="KeineListe">
+  <w:style w:type="numbering" w:default="1" w:styleId="NoList">
     <w:name w:val="No List"/>
     <w:uiPriority w:val="99"/>
     <w:semiHidden/>
     <w:unhideWhenUsed/>
   </w:style>
-  <w:style w:type="paragraph" w:styleId="Listenabsatz">
+  <w:style w:type="paragraph" w:styleId="ListParagraph">
     <w:name w:val="List Paragraph"/>
-    <w:basedOn w:val="Standard"/>
+    <w:basedOn w:val="Normal"/>
     <w:uiPriority w:val="34"/>
     <w:qFormat/>
     <w:rsid w:val="005D57E8"/>
@@ -1885,9 +1265,9 @@
       <w:contextualSpacing/>
     </w:pPr>
   </w:style>
-  <w:style w:type="table" w:styleId="Tabellenraster">
+  <w:style w:type="table" w:styleId="TableGrid">
     <w:name w:val="Table Grid"/>
-    <w:basedOn w:val="NormaleTabelle"/>
+    <w:basedOn w:val="TableNormal"/>
     <w:uiPriority w:val="39"/>
     <w:rsid w:val="005D57E8"/>
     <w:pPr>
@@ -1904,10 +1284,10 @@
       </w:tblBorders>
     </w:tblPr>
   </w:style>
-  <w:style w:type="character" w:customStyle="1" w:styleId="berschrift1Zchn">
-    <w:name w:val="Überschrift 1 Zchn"/>
-    <w:basedOn w:val="Absatz-Standardschriftart"/>
-    <w:link w:val="berschrift1"/>
+  <w:style w:type="character" w:customStyle="1" w:styleId="Heading1Char">
+    <w:name w:val="Heading 1 Char"/>
+    <w:basedOn w:val="DefaultParagraphFont"/>
+    <w:link w:val="Heading1"/>
     <w:rsid w:val="005E39F8"/>
     <w:rPr>
       <w:rFonts w:ascii="Arial" w:eastAsia="Times New Roman" w:hAnsi="Arial" w:cs="Arial"/>
@@ -1919,10 +1299,10 @@
       <w:lang w:val="en-AU" w:eastAsia="en-GB"/>
     </w:rPr>
   </w:style>
-  <w:style w:type="character" w:customStyle="1" w:styleId="berschrift3Zchn">
-    <w:name w:val="Überschrift 3 Zchn"/>
-    <w:basedOn w:val="Absatz-Standardschriftart"/>
-    <w:link w:val="berschrift3"/>
+  <w:style w:type="character" w:customStyle="1" w:styleId="Heading3Char">
+    <w:name w:val="Heading 3 Char"/>
+    <w:basedOn w:val="DefaultParagraphFont"/>
+    <w:link w:val="Heading3"/>
     <w:rsid w:val="005E39F8"/>
     <w:rPr>
       <w:rFonts w:ascii="Arial" w:eastAsia="Times New Roman" w:hAnsi="Arial" w:cs="Arial"/>

</xml_diff>

<commit_message>
Edited some forms, added PDFs for task description, demographic questionnaire, consent form and the SUS table
</commit_message>
<xml_diff>
--- a/User_Study_Documents/Sample-Demographic-Questionnaire.docx
+++ b/User_Study_Documents/Sample-Demographic-Questionnaire.docx
@@ -25,7 +25,31 @@
         <w:rPr>
           <w:lang w:val="en-US"/>
         </w:rPr>
-        <w:t>“friendly way of teaching Math”</w:t>
+        <w:t>“</w:t>
+      </w:r>
+      <w:r>
+        <w:rPr>
+          <w:lang w:val="en-US"/>
+        </w:rPr>
+        <w:t>F</w:t>
+      </w:r>
+      <w:r>
+        <w:rPr>
+          <w:lang w:val="en-US"/>
+        </w:rPr>
+        <w:t xml:space="preserve">riendly way of teaching </w:t>
+      </w:r>
+      <w:r>
+        <w:rPr>
+          <w:lang w:val="en-US"/>
+        </w:rPr>
+        <w:t>m</w:t>
+      </w:r>
+      <w:r>
+        <w:rPr>
+          <w:lang w:val="en-US"/>
+        </w:rPr>
+        <w:t>ath”</w:t>
       </w:r>
     </w:p>
     <w:p>
@@ -135,6 +159,8 @@
           <w:lang w:val="en-US"/>
         </w:rPr>
       </w:pPr>
+      <w:bookmarkStart w:id="0" w:name="_GoBack"/>
+      <w:bookmarkEnd w:id="0"/>
       <w:r>
         <w:rPr>
           <w:highlight w:val="yellow"/>
@@ -146,7 +172,31 @@
         <w:rPr>
           <w:lang w:val="en-US"/>
         </w:rPr>
-        <w:t>The selection of the dice is shown as a green border, while the dice themselves have a red border, which might be confusing to red-green color-blind people.</w:t>
+        <w:t xml:space="preserve">The selection of the dice is shown as a green </w:t>
+      </w:r>
+      <w:r>
+        <w:rPr>
+          <w:lang w:val="en-US"/>
+        </w:rPr>
+        <w:t>highlight</w:t>
+      </w:r>
+      <w:r>
+        <w:rPr>
+          <w:lang w:val="en-US"/>
+        </w:rPr>
+        <w:t xml:space="preserve">, while the dice themselves have a red </w:t>
+      </w:r>
+      <w:r>
+        <w:rPr>
+          <w:lang w:val="en-US"/>
+        </w:rPr>
+        <w:t>highlight</w:t>
+      </w:r>
+      <w:r>
+        <w:rPr>
+          <w:lang w:val="en-US"/>
+        </w:rPr>
+        <w:t>, which might be confusing to red-green color-blind people.</w:t>
       </w:r>
     </w:p>
     <w:p>
@@ -155,8 +205,6 @@
           <w:lang w:val="en-US"/>
         </w:rPr>
       </w:pPr>
-      <w:bookmarkStart w:id="0" w:name="_GoBack"/>
-      <w:bookmarkEnd w:id="0"/>
     </w:p>
     <w:p>
       <w:pPr>
@@ -912,6 +960,7 @@
     <w:lsdException w:name="HTML Sample" w:semiHidden="1" w:unhideWhenUsed="1"/>
     <w:lsdException w:name="HTML Typewriter" w:semiHidden="1" w:unhideWhenUsed="1"/>
     <w:lsdException w:name="HTML Variable" w:semiHidden="1" w:unhideWhenUsed="1"/>
+    <w:lsdException w:name="Normal Table" w:semiHidden="1" w:unhideWhenUsed="1"/>
     <w:lsdException w:name="annotation subject" w:semiHidden="1" w:unhideWhenUsed="1"/>
     <w:lsdException w:name="No List" w:semiHidden="1" w:unhideWhenUsed="1"/>
     <w:lsdException w:name="Outline List 1" w:semiHidden="1" w:unhideWhenUsed="1"/>
@@ -955,8 +1004,10 @@
     <w:lsdException w:name="Table Elegant" w:semiHidden="1" w:unhideWhenUsed="1"/>
     <w:lsdException w:name="Table Professional" w:semiHidden="1" w:unhideWhenUsed="1"/>
     <w:lsdException w:name="Table Subtle 1" w:semiHidden="1" w:unhideWhenUsed="1"/>
+    <w:lsdException w:name="Table Subtle 2" w:semiHidden="1" w:unhideWhenUsed="1"/>
     <w:lsdException w:name="Table Web 1" w:semiHidden="1" w:unhideWhenUsed="1"/>
     <w:lsdException w:name="Table Web 2" w:semiHidden="1" w:unhideWhenUsed="1"/>
+    <w:lsdException w:name="Table Web 3" w:semiHidden="1" w:unhideWhenUsed="1"/>
     <w:lsdException w:name="Balloon Text" w:semiHidden="1" w:unhideWhenUsed="1"/>
     <w:lsdException w:name="Table Grid" w:uiPriority="39"/>
     <w:lsdException w:name="Table Theme" w:semiHidden="1" w:unhideWhenUsed="1"/>

</xml_diff>